<commit_message>
Comment the PID files
</commit_message>
<xml_diff>
--- a/PID/doc/twiddle test result.docx
+++ b/PID/doc/twiddle test result.docx
@@ -92,58 +92,67 @@
       </w:r>
       <w:r>
         <w:rPr>
-          <w:rFonts w:hint="default" w:ascii="Courier New" w:hAnsi="Courier New" w:cs="Courier New"/>
-          <w:lang w:val="en-US"/>
-        </w:rPr>
-        <w:tab/>
-      </w:r>
-      <w:r>
-        <w:rPr>
-          <w:rFonts w:hint="default" w:ascii="Courier New" w:hAnsi="Courier New" w:cs="Courier New"/>
-          <w:lang w:val="en-US"/>
-        </w:rPr>
-        <w:t>I 0.0</w:t>
-      </w:r>
-      <w:r>
-        <w:rPr>
-          <w:rFonts w:hint="default" w:ascii="Courier New" w:hAnsi="Courier New" w:cs="Courier New"/>
-          <w:lang w:val="en-US"/>
-        </w:rPr>
-        <w:tab/>
-      </w:r>
-      <w:r>
-        <w:rPr>
-          <w:rFonts w:hint="default" w:ascii="Courier New" w:hAnsi="Courier New" w:cs="Courier New"/>
-          <w:lang w:val="en-US"/>
-        </w:rPr>
-        <w:tab/>
-      </w:r>
-      <w:r>
-        <w:rPr>
-          <w:rFonts w:hint="default" w:ascii="Courier New" w:hAnsi="Courier New" w:cs="Courier New"/>
-          <w:lang w:val="en-US"/>
-        </w:rPr>
-        <w:t xml:space="preserve">D </w:t>
-      </w:r>
-      <w:r>
-        <w:rPr>
           <w:rFonts w:hint="eastAsia" w:ascii="Courier New" w:hAnsi="Courier New" w:cs="Courier New"/>
           <w:lang w:val="en-US" w:eastAsia="zh-CN"/>
         </w:rPr>
-        <w:t>3</w:t>
+        <w:t>.0</w:t>
+      </w:r>
+      <w:r>
+        <w:rPr>
+          <w:rFonts w:hint="default" w:ascii="Courier New" w:hAnsi="Courier New" w:cs="Courier New"/>
+          <w:lang w:val="en-US"/>
+        </w:rPr>
+        <w:tab/>
+      </w:r>
+      <w:r>
+        <w:rPr>
+          <w:rFonts w:hint="eastAsia" w:ascii="Courier New" w:hAnsi="Courier New" w:cs="Courier New"/>
+          <w:lang w:val="en-US" w:eastAsia="zh-CN"/>
+        </w:rPr>
+        <w:tab/>
+      </w:r>
+      <w:bookmarkStart w:id="0" w:name="_GoBack"/>
+      <w:bookmarkEnd w:id="0"/>
+      <w:r>
+        <w:rPr>
+          <w:rFonts w:hint="default" w:ascii="Courier New" w:hAnsi="Courier New" w:cs="Courier New"/>
+          <w:lang w:val="en-US"/>
+        </w:rPr>
+        <w:t>I 0.0</w:t>
+      </w:r>
+      <w:r>
+        <w:rPr>
+          <w:rFonts w:hint="default" w:ascii="Courier New" w:hAnsi="Courier New" w:cs="Courier New"/>
+          <w:lang w:val="en-US"/>
+        </w:rPr>
+        <w:tab/>
+      </w:r>
+      <w:r>
+        <w:rPr>
+          <w:rFonts w:hint="default" w:ascii="Courier New" w:hAnsi="Courier New" w:cs="Courier New"/>
+          <w:lang w:val="en-US"/>
+        </w:rPr>
+        <w:tab/>
+      </w:r>
+      <w:r>
+        <w:rPr>
+          <w:rFonts w:hint="default" w:ascii="Courier New" w:hAnsi="Courier New" w:cs="Courier New"/>
+          <w:lang w:val="en-US"/>
+        </w:rPr>
+        <w:t xml:space="preserve">D </w:t>
+      </w:r>
+      <w:r>
+        <w:rPr>
+          <w:rFonts w:hint="eastAsia" w:ascii="Courier New" w:hAnsi="Courier New" w:cs="Courier New"/>
+          <w:lang w:val="en-US" w:eastAsia="zh-CN"/>
+        </w:rPr>
+        <w:t>3.0</w:t>
       </w:r>
     </w:p>
     <w:p>
       <w:pPr>
         <w:jc w:val="center"/>
       </w:pPr>
-      <w:r>
-        <w:rPr>
-          <w:rFonts w:hint="eastAsia"/>
-          <w:lang w:val="en-US" w:eastAsia="zh-CN"/>
-        </w:rPr>
-        <w:t>E</w:t>
-      </w:r>
       <w:r>
         <w:drawing>
           <wp:inline distT="0" distB="0" distL="114300" distR="114300">
@@ -319,13 +328,6 @@
         <w:jc w:val="center"/>
       </w:pPr>
       <w:r>
-        <w:rPr>
-          <w:rFonts w:hint="eastAsia"/>
-          <w:lang w:val="en-US" w:eastAsia="zh-CN"/>
-        </w:rPr>
-        <w:t>E</w:t>
-      </w:r>
-      <w:r>
         <w:drawing>
           <wp:inline distT="0" distB="0" distL="114300" distR="114300">
             <wp:extent cx="4299585" cy="2701925"/>
@@ -369,8 +371,6 @@
           </wp:inline>
         </w:drawing>
       </w:r>
-      <w:bookmarkStart w:id="0" w:name="_GoBack"/>
-      <w:bookmarkEnd w:id="0"/>
     </w:p>
     <w:sectPr>
       <w:pgSz w:w="11906" w:h="16838"/>

</xml_diff>